<commit_message>
Fixed README.md stats and docx preparation for all Renaissance - JDK 17 - Z GC tests
</commit_message>
<xml_diff>
--- a/Java/log-intermed-prep/Renaissance/JDK17/ZGC/docs/benchSuite-renaissance_gc-zGC_app-akka-uct_heap-1G.docx
+++ b/Java/log-intermed-prep/Renaissance/JDK17/ZGC/docs/benchSuite-renaissance_gc-zGC_app-akka-uct_heap-1G.docx
@@ -21,24 +21,198 @@
                 <w:rFonts w:ascii="Times New Roman" w:hAnsi="Times New Roman"/>
                 <w:sz w:val="22"/>
               </w:rPr>
-              <w:t>2850</w:t>
-              <w:tab/>
-              <w:t>0.00007</w:t>
-              <w:tab/>
-              <w:t>0.83997</w:t>
-              <w:tab/>
-              <w:t>0.27934</w:t>
-              <w:tab/>
-              <w:t>0.26043</w:t>
-              <w:tab/>
-              <w:t>0.03009</w:t>
-              <w:tab/>
-              <w:t>0.19881</w:t>
-              <w:tab/>
-              <w:t>0.52706</w:t>
-              <w:tab/>
-              <w:t>796.11239</w:t>
-              <w:tab/>
+              <w:t>0M</w:t>
+            </w:r>
+          </w:p>
+        </w:tc>
+      </w:tr>
+      <w:tr>
+        <w:tc>
+          <w:tcPr>
+            <w:tcW w:type="dxa" w:w="8640"/>
+          </w:tcPr>
+          <w:p>
+            <w:r>
+              <w:rPr>
+                <w:rFonts w:ascii="Times New Roman" w:hAnsi="Times New Roman"/>
+                <w:sz w:val="22"/>
+              </w:rPr>
+              <w:t>0M</w:t>
+            </w:r>
+          </w:p>
+        </w:tc>
+      </w:tr>
+      <w:tr>
+        <w:tc>
+          <w:tcPr>
+            <w:tcW w:type="dxa" w:w="8640"/>
+          </w:tcPr>
+          <w:p>
+            <w:r>
+              <w:rPr>
+                <w:rFonts w:ascii="Times New Roman" w:hAnsi="Times New Roman"/>
+                <w:sz w:val="22"/>
+              </w:rPr>
+              <w:t>0M</w:t>
+            </w:r>
+          </w:p>
+        </w:tc>
+      </w:tr>
+      <w:tr>
+        <w:tc>
+          <w:tcPr>
+            <w:tcW w:type="dxa" w:w="8640"/>
+          </w:tcPr>
+          <w:p>
+            <w:r>
+              <w:rPr>
+                <w:rFonts w:ascii="Times New Roman" w:hAnsi="Times New Roman"/>
+                <w:sz w:val="22"/>
+              </w:rPr>
+              <w:t>67826</w:t>
+            </w:r>
+          </w:p>
+        </w:tc>
+      </w:tr>
+      <w:tr>
+        <w:tc>
+          <w:tcPr>
+            <w:tcW w:type="dxa" w:w="8640"/>
+          </w:tcPr>
+          <w:p>
+            <w:r>
+              <w:rPr>
+                <w:rFonts w:ascii="Times New Roman" w:hAnsi="Times New Roman"/>
+                <w:sz w:val="22"/>
+              </w:rPr>
+              <w:t>0.00001</w:t>
+            </w:r>
+          </w:p>
+        </w:tc>
+      </w:tr>
+      <w:tr>
+        <w:tc>
+          <w:tcPr>
+            <w:tcW w:type="dxa" w:w="8640"/>
+          </w:tcPr>
+          <w:p>
+            <w:r>
+              <w:rPr>
+                <w:rFonts w:ascii="Times New Roman" w:hAnsi="Times New Roman"/>
+                <w:sz w:val="22"/>
+              </w:rPr>
+              <w:t>0.94438</w:t>
+            </w:r>
+          </w:p>
+        </w:tc>
+      </w:tr>
+      <w:tr>
+        <w:tc>
+          <w:tcPr>
+            <w:tcW w:type="dxa" w:w="8640"/>
+          </w:tcPr>
+          <w:p>
+            <w:r>
+              <w:rPr>
+                <w:rFonts w:ascii="Times New Roman" w:hAnsi="Times New Roman"/>
+                <w:sz w:val="22"/>
+              </w:rPr>
+              <w:t>0.13063</w:t>
+            </w:r>
+          </w:p>
+        </w:tc>
+      </w:tr>
+      <w:tr>
+        <w:tc>
+          <w:tcPr>
+            <w:tcW w:type="dxa" w:w="8640"/>
+          </w:tcPr>
+          <w:p>
+            <w:r>
+              <w:rPr>
+                <w:rFonts w:ascii="Times New Roman" w:hAnsi="Times New Roman"/>
+                <w:sz w:val="22"/>
+              </w:rPr>
+              <w:t>0.11616</w:t>
+            </w:r>
+          </w:p>
+        </w:tc>
+      </w:tr>
+      <w:tr>
+        <w:tc>
+          <w:tcPr>
+            <w:tcW w:type="dxa" w:w="8640"/>
+          </w:tcPr>
+          <w:p>
+            <w:r>
+              <w:rPr>
+                <w:rFonts w:ascii="Times New Roman" w:hAnsi="Times New Roman"/>
+                <w:sz w:val="22"/>
+              </w:rPr>
+              <w:t>0.08544</w:t>
+            </w:r>
+          </w:p>
+        </w:tc>
+      </w:tr>
+      <w:tr>
+        <w:tc>
+          <w:tcPr>
+            <w:tcW w:type="dxa" w:w="8640"/>
+          </w:tcPr>
+          <w:p>
+            <w:r>
+              <w:rPr>
+                <w:rFonts w:ascii="Times New Roman" w:hAnsi="Times New Roman"/>
+                <w:sz w:val="22"/>
+              </w:rPr>
+              <w:t>0.34787</w:t>
+            </w:r>
+          </w:p>
+        </w:tc>
+      </w:tr>
+      <w:tr>
+        <w:tc>
+          <w:tcPr>
+            <w:tcW w:type="dxa" w:w="8640"/>
+          </w:tcPr>
+          <w:p>
+            <w:r>
+              <w:rPr>
+                <w:rFonts w:ascii="Times New Roman" w:hAnsi="Times New Roman"/>
+                <w:sz w:val="22"/>
+              </w:rPr>
+              <w:t>0.66996</w:t>
+            </w:r>
+          </w:p>
+        </w:tc>
+      </w:tr>
+      <w:tr>
+        <w:tc>
+          <w:tcPr>
+            <w:tcW w:type="dxa" w:w="8640"/>
+          </w:tcPr>
+          <w:p>
+            <w:r>
+              <w:rPr>
+                <w:rFonts w:ascii="Times New Roman" w:hAnsi="Times New Roman"/>
+                <w:sz w:val="22"/>
+              </w:rPr>
+              <w:t>12955.93579</w:t>
+            </w:r>
+          </w:p>
+        </w:tc>
+      </w:tr>
+      <w:tr>
+        <w:tc>
+          <w:tcPr>
+            <w:tcW w:type="dxa" w:w="8640"/>
+          </w:tcPr>
+          <w:p>
+            <w:r>
+              <w:rPr>
+                <w:rFonts w:ascii="Times New Roman" w:hAnsi="Times New Roman"/>
+                <w:sz w:val="22"/>
+              </w:rPr>
               <w:t>100.0</w:t>
             </w:r>
           </w:p>
@@ -55,25 +229,7 @@
                 <w:rFonts w:ascii="Times New Roman" w:hAnsi="Times New Roman"/>
                 <w:sz w:val="22"/>
               </w:rPr>
-              <w:t>2845</w:t>
-              <w:tab/>
-              <w:t>0.00010</w:t>
-              <w:tab/>
-              <w:t>0.84569</w:t>
-              <w:tab/>
-              <w:t>0.28173</w:t>
-              <w:tab/>
-              <w:t>0.25912</w:t>
-              <w:tab/>
-              <w:t>0.03143</w:t>
-              <w:tab/>
-              <w:t>0.20899</w:t>
-              <w:tab/>
-              <w:t>0.52894</w:t>
-              <w:tab/>
-              <w:t>801.52814</w:t>
-              <w:tab/>
-              <w:t>100.0</w:t>
+              <w:t>0</w:t>
             </w:r>
           </w:p>
         </w:tc>
@@ -89,25 +245,295 @@
                 <w:rFonts w:ascii="Times New Roman" w:hAnsi="Times New Roman"/>
                 <w:sz w:val="22"/>
               </w:rPr>
-              <w:t>2879</w:t>
-              <w:tab/>
-              <w:t>0.00006</w:t>
-              <w:tab/>
-              <w:t>0.81938</w:t>
-              <w:tab/>
-              <w:t>0.27791</w:t>
-              <w:tab/>
-              <w:t>0.26077</w:t>
-              <w:tab/>
-              <w:t>0.02876</w:t>
-              <w:tab/>
-              <w:t>0.19132</w:t>
-              <w:tab/>
-              <w:t>0.52738</w:t>
-              <w:tab/>
-              <w:t>800.10918</w:t>
-              <w:tab/>
-              <w:t>100.0</w:t>
+              <w:t>0.00000</w:t>
+            </w:r>
+          </w:p>
+        </w:tc>
+      </w:tr>
+      <w:tr>
+        <w:tc>
+          <w:tcPr>
+            <w:tcW w:type="dxa" w:w="8640"/>
+          </w:tcPr>
+          <w:p>
+            <w:r>
+              <w:rPr>
+                <w:rFonts w:ascii="Times New Roman" w:hAnsi="Times New Roman"/>
+                <w:sz w:val="22"/>
+              </w:rPr>
+              <w:t>0.00000</w:t>
+            </w:r>
+          </w:p>
+        </w:tc>
+      </w:tr>
+      <w:tr>
+        <w:tc>
+          <w:tcPr>
+            <w:tcW w:type="dxa" w:w="8640"/>
+          </w:tcPr>
+          <w:p>
+            <w:r>
+              <w:rPr>
+                <w:rFonts w:ascii="Times New Roman" w:hAnsi="Times New Roman"/>
+                <w:sz w:val="22"/>
+              </w:rPr>
+              <w:t>0.00000</w:t>
+            </w:r>
+          </w:p>
+        </w:tc>
+      </w:tr>
+      <w:tr>
+        <w:tc>
+          <w:tcPr>
+            <w:tcW w:type="dxa" w:w="8640"/>
+          </w:tcPr>
+          <w:p>
+            <w:r>
+              <w:rPr>
+                <w:rFonts w:ascii="Times New Roman" w:hAnsi="Times New Roman"/>
+                <w:sz w:val="22"/>
+              </w:rPr>
+              <w:t>0.00000</w:t>
+            </w:r>
+          </w:p>
+        </w:tc>
+      </w:tr>
+      <w:tr>
+        <w:tc>
+          <w:tcPr>
+            <w:tcW w:type="dxa" w:w="8640"/>
+          </w:tcPr>
+          <w:p>
+            <w:r>
+              <w:rPr>
+                <w:rFonts w:ascii="Times New Roman" w:hAnsi="Times New Roman"/>
+                <w:sz w:val="22"/>
+              </w:rPr>
+              <w:t>0.00000</w:t>
+            </w:r>
+          </w:p>
+        </w:tc>
+      </w:tr>
+      <w:tr>
+        <w:tc>
+          <w:tcPr>
+            <w:tcW w:type="dxa" w:w="8640"/>
+          </w:tcPr>
+          <w:p>
+            <w:r>
+              <w:rPr>
+                <w:rFonts w:ascii="Times New Roman" w:hAnsi="Times New Roman"/>
+                <w:sz w:val="22"/>
+              </w:rPr>
+              <w:t>0.00000</w:t>
+            </w:r>
+          </w:p>
+        </w:tc>
+      </w:tr>
+      <w:tr>
+        <w:tc>
+          <w:tcPr>
+            <w:tcW w:type="dxa" w:w="8640"/>
+          </w:tcPr>
+          <w:p>
+            <w:r>
+              <w:rPr>
+                <w:rFonts w:ascii="Times New Roman" w:hAnsi="Times New Roman"/>
+                <w:sz w:val="22"/>
+              </w:rPr>
+              <w:t>0.00000</w:t>
+            </w:r>
+          </w:p>
+        </w:tc>
+      </w:tr>
+      <w:tr>
+        <w:tc>
+          <w:tcPr>
+            <w:tcW w:type="dxa" w:w="8640"/>
+          </w:tcPr>
+          <w:p>
+            <w:r>
+              <w:rPr>
+                <w:rFonts w:ascii="Times New Roman" w:hAnsi="Times New Roman"/>
+                <w:sz w:val="22"/>
+              </w:rPr>
+              <w:t>0.00000</w:t>
+            </w:r>
+          </w:p>
+        </w:tc>
+      </w:tr>
+      <w:tr>
+        <w:tc>
+          <w:tcPr>
+            <w:tcW w:type="dxa" w:w="8640"/>
+          </w:tcPr>
+          <w:p>
+            <w:r>
+              <w:rPr>
+                <w:rFonts w:ascii="Times New Roman" w:hAnsi="Times New Roman"/>
+                <w:sz w:val="22"/>
+              </w:rPr>
+              <w:t>0.0</w:t>
+            </w:r>
+          </w:p>
+        </w:tc>
+      </w:tr>
+      <w:tr>
+        <w:tc>
+          <w:tcPr>
+            <w:tcW w:type="dxa" w:w="8640"/>
+          </w:tcPr>
+          <w:p>
+            <w:r>
+              <w:rPr>
+                <w:rFonts w:ascii="Times New Roman" w:hAnsi="Times New Roman"/>
+                <w:sz w:val="22"/>
+              </w:rPr>
+              <w:t>0</w:t>
+            </w:r>
+          </w:p>
+        </w:tc>
+      </w:tr>
+      <w:tr>
+        <w:tc>
+          <w:tcPr>
+            <w:tcW w:type="dxa" w:w="8640"/>
+          </w:tcPr>
+          <w:p>
+            <w:r>
+              <w:rPr>
+                <w:rFonts w:ascii="Times New Roman" w:hAnsi="Times New Roman"/>
+                <w:sz w:val="22"/>
+              </w:rPr>
+              <w:t>0.00000</w:t>
+            </w:r>
+          </w:p>
+        </w:tc>
+      </w:tr>
+      <w:tr>
+        <w:tc>
+          <w:tcPr>
+            <w:tcW w:type="dxa" w:w="8640"/>
+          </w:tcPr>
+          <w:p>
+            <w:r>
+              <w:rPr>
+                <w:rFonts w:ascii="Times New Roman" w:hAnsi="Times New Roman"/>
+                <w:sz w:val="22"/>
+              </w:rPr>
+              <w:t>0.00000</w:t>
+            </w:r>
+          </w:p>
+        </w:tc>
+      </w:tr>
+      <w:tr>
+        <w:tc>
+          <w:tcPr>
+            <w:tcW w:type="dxa" w:w="8640"/>
+          </w:tcPr>
+          <w:p>
+            <w:r>
+              <w:rPr>
+                <w:rFonts w:ascii="Times New Roman" w:hAnsi="Times New Roman"/>
+                <w:sz w:val="22"/>
+              </w:rPr>
+              <w:t>0.00000</w:t>
+            </w:r>
+          </w:p>
+        </w:tc>
+      </w:tr>
+      <w:tr>
+        <w:tc>
+          <w:tcPr>
+            <w:tcW w:type="dxa" w:w="8640"/>
+          </w:tcPr>
+          <w:p>
+            <w:r>
+              <w:rPr>
+                <w:rFonts w:ascii="Times New Roman" w:hAnsi="Times New Roman"/>
+                <w:sz w:val="22"/>
+              </w:rPr>
+              <w:t>0.00000</w:t>
+            </w:r>
+          </w:p>
+        </w:tc>
+      </w:tr>
+      <w:tr>
+        <w:tc>
+          <w:tcPr>
+            <w:tcW w:type="dxa" w:w="8640"/>
+          </w:tcPr>
+          <w:p>
+            <w:r>
+              <w:rPr>
+                <w:rFonts w:ascii="Times New Roman" w:hAnsi="Times New Roman"/>
+                <w:sz w:val="22"/>
+              </w:rPr>
+              <w:t>0.00000</w:t>
+            </w:r>
+          </w:p>
+        </w:tc>
+      </w:tr>
+      <w:tr>
+        <w:tc>
+          <w:tcPr>
+            <w:tcW w:type="dxa" w:w="8640"/>
+          </w:tcPr>
+          <w:p>
+            <w:r>
+              <w:rPr>
+                <w:rFonts w:ascii="Times New Roman" w:hAnsi="Times New Roman"/>
+                <w:sz w:val="22"/>
+              </w:rPr>
+              <w:t>0.00000</w:t>
+            </w:r>
+          </w:p>
+        </w:tc>
+      </w:tr>
+      <w:tr>
+        <w:tc>
+          <w:tcPr>
+            <w:tcW w:type="dxa" w:w="8640"/>
+          </w:tcPr>
+          <w:p>
+            <w:r>
+              <w:rPr>
+                <w:rFonts w:ascii="Times New Roman" w:hAnsi="Times New Roman"/>
+                <w:sz w:val="22"/>
+              </w:rPr>
+              <w:t>0.00000</w:t>
+            </w:r>
+          </w:p>
+        </w:tc>
+      </w:tr>
+      <w:tr>
+        <w:tc>
+          <w:tcPr>
+            <w:tcW w:type="dxa" w:w="8640"/>
+          </w:tcPr>
+          <w:p>
+            <w:r>
+              <w:rPr>
+                <w:rFonts w:ascii="Times New Roman" w:hAnsi="Times New Roman"/>
+                <w:sz w:val="22"/>
+              </w:rPr>
+              <w:t>0.00000</w:t>
+            </w:r>
+          </w:p>
+        </w:tc>
+      </w:tr>
+      <w:tr>
+        <w:tc>
+          <w:tcPr>
+            <w:tcW w:type="dxa" w:w="8640"/>
+          </w:tcPr>
+          <w:p>
+            <w:r>
+              <w:rPr>
+                <w:rFonts w:ascii="Times New Roman" w:hAnsi="Times New Roman"/>
+                <w:sz w:val="22"/>
+              </w:rPr>
+              <w:t>0.0</w:t>
             </w:r>
           </w:p>
         </w:tc>
@@ -283,26 +709,7 @@
                 <w:rFonts w:ascii="Times New Roman" w:hAnsi="Times New Roman"/>
                 <w:sz w:val="22"/>
               </w:rPr>
-              <w:t>0</w:t>
-              <w:tab/>
-              <w:t>0</w:t>
-              <w:tab/>
-              <w:t>0</w:t>
-              <w:tab/>
-              <w:t>0</w:t>
-              <w:tab/>
-              <w:t>0</w:t>
-              <w:tab/>
-              <w:t>0</w:t>
-              <w:tab/>
-              <w:t>0</w:t>
-              <w:tab/>
-              <w:t>0</w:t>
-              <w:tab/>
-              <w:t>0</w:t>
-              <w:tab/>
-              <w:t>0</w:t>
-              <w:tab/>
+              <w:t>-460.96</w:t>
             </w:r>
           </w:p>
         </w:tc>
@@ -318,6 +725,7 @@
                 <w:rFonts w:ascii="Times New Roman" w:hAnsi="Times New Roman"/>
                 <w:sz w:val="22"/>
               </w:rPr>
+              <w:t>12955.94</w:t>
             </w:r>
           </w:p>
         </w:tc>
@@ -333,26 +741,7 @@
                 <w:rFonts w:ascii="Times New Roman" w:hAnsi="Times New Roman"/>
                 <w:sz w:val="22"/>
               </w:rPr>
-              <w:t>0</w:t>
-              <w:tab/>
-              <w:t>0</w:t>
-              <w:tab/>
-              <w:t>0</w:t>
-              <w:tab/>
-              <w:t>0</w:t>
-              <w:tab/>
-              <w:t>0</w:t>
-              <w:tab/>
-              <w:t>0</w:t>
-              <w:tab/>
-              <w:t>0</w:t>
-              <w:tab/>
-              <w:t>0</w:t>
-              <w:tab/>
-              <w:t>0</w:t>
-              <w:tab/>
-              <w:t>0</w:t>
-              <w:tab/>
+              <w:t>2309</w:t>
             </w:r>
           </w:p>
         </w:tc>

</xml_diff>